<commit_message>
A few updates to move tables around to spread the load better. Mainly CLOB/BLOB tables moving from FCS2 to other, currently quicker, dumps.
</commit_message>
<xml_diff>
--- a/ExportScripts/Generating Parameter Files for 9i Exports to Refresh Azure Databases.docx
+++ b/ExportScripts/Generating Parameter Files for 9i Exports to Refresh Azure Databases.docx
@@ -20,15 +20,19 @@
     </w:p>
     <w:p>
       <w:r>
-        <w:t xml:space="preserve">The first test of importing a database export, of depersonalised data from production, took over 89 hours to complete. This was initially traced to a large table taking around 24 </w:t>
-      </w:r>
-      <w:proofErr w:type="gramStart"/>
-      <w:r>
-        <w:t>hours  to</w:t>
-      </w:r>
-      <w:proofErr w:type="gramEnd"/>
-      <w:r>
-        <w:t xml:space="preserve"> import and update the indexes which existed at the time of the import.</w:t>
+        <w:t xml:space="preserve">The first test of importing a database export, of depersonalised data from production, took over 89 hours to complete. This was initially traced to a </w:t>
+      </w:r>
+      <w:r>
+        <w:t xml:space="preserve">couple of </w:t>
+      </w:r>
+      <w:r>
+        <w:t>large table</w:t>
+      </w:r>
+      <w:r>
+        <w:t>s</w:t>
+      </w:r>
+      <w:r>
+        <w:t xml:space="preserve"> taking around 24 hours  to import and update the indexes which existed at the time of the import.</w:t>
       </w:r>
     </w:p>
     <w:p>
@@ -52,21 +56,7 @@
         <w:rPr>
           <w:i/>
         </w:rPr>
-        <w:t>tables</w:t>
-      </w:r>
-      <w:proofErr w:type="gramStart"/>
-      <w:r>
-        <w:rPr>
-          <w:i/>
-        </w:rPr>
-        <w:t>=(</w:t>
-      </w:r>
-      <w:proofErr w:type="gramEnd"/>
-      <w:r>
-        <w:rPr>
-          <w:i/>
-        </w:rPr>
-        <w:t>…)</w:t>
+        <w:t>tables=(…)</w:t>
       </w:r>
       <w:r>
         <w:t xml:space="preserve">  parameter. If any new tables are created then these must be added to an existing, or a new parameter file otherwise an incomplete import may be the result.</w:t>
@@ -96,7 +86,6 @@
       <w:r>
         <w:t xml:space="preserve">Create a package and package body named </w:t>
       </w:r>
-      <w:proofErr w:type="spellStart"/>
       <w:r>
         <w:rPr>
           <w:i/>
@@ -109,7 +98,6 @@
         </w:rPr>
         <w:t>xxnd_parfiles</w:t>
       </w:r>
-      <w:proofErr w:type="spellEnd"/>
       <w:r>
         <w:t>.</w:t>
       </w:r>
@@ -123,23 +111,7 @@
         </w:numPr>
       </w:pPr>
       <w:r>
-        <w:t xml:space="preserve">Execute various procedures in the above package to generate the required </w:t>
-      </w:r>
-      <w:proofErr w:type="spellStart"/>
-      <w:r>
-        <w:t>parfiles</w:t>
-      </w:r>
-      <w:proofErr w:type="spellEnd"/>
-      <w:r>
-        <w:t xml:space="preserve"> in the </w:t>
-      </w:r>
-      <w:proofErr w:type="gramStart"/>
-      <w:r>
-        <w:t>current</w:t>
-      </w:r>
-      <w:proofErr w:type="gramEnd"/>
-      <w:r>
-        <w:t xml:space="preserve"> directory.</w:t>
+        <w:t>Execute various procedures in the above package to generate the required parfiles in the current directory.</w:t>
       </w:r>
     </w:p>
     <w:p>
@@ -167,55 +139,38 @@
           <w:numId w:val="1"/>
         </w:numPr>
       </w:pPr>
-      <w:proofErr w:type="spellStart"/>
-      <w:r>
-        <w:t>XXND_PARFILES.package.sql</w:t>
-      </w:r>
-      <w:proofErr w:type="spellEnd"/>
-      <w:r>
-        <w:t xml:space="preserve"> - creates the package.</w:t>
-      </w:r>
-    </w:p>
-    <w:p>
-      <w:pPr>
-        <w:pStyle w:val="ListParagraph"/>
-        <w:numPr>
-          <w:ilvl w:val="0"/>
-          <w:numId w:val="1"/>
-        </w:numPr>
-      </w:pPr>
-      <w:proofErr w:type="spellStart"/>
-      <w:r>
-        <w:t>XXND_PARFILES.package_body.sql</w:t>
-      </w:r>
-      <w:proofErr w:type="spellEnd"/>
-      <w:r>
-        <w:t xml:space="preserve"> - creates the package body.</w:t>
-      </w:r>
-    </w:p>
-    <w:p>
-      <w:pPr>
-        <w:pStyle w:val="ListParagraph"/>
-        <w:numPr>
-          <w:ilvl w:val="0"/>
-          <w:numId w:val="1"/>
-        </w:numPr>
-      </w:pPr>
-      <w:proofErr w:type="spellStart"/>
-      <w:r>
-        <w:t>Generate_parfiles.sql</w:t>
-      </w:r>
-      <w:proofErr w:type="spellEnd"/>
-      <w:r>
-        <w:t xml:space="preserve"> - runs the procedures in the above package to generate the required </w:t>
-      </w:r>
-      <w:proofErr w:type="spellStart"/>
-      <w:r>
-        <w:t>parfiles</w:t>
-      </w:r>
-      <w:proofErr w:type="spellEnd"/>
-      <w:r>
-        <w:t xml:space="preserve"> for a full, parallel export of the production database.  Only the following users are exported:</w:t>
+      <w:r>
+        <w:t>XXND_PARFILES.package.sql - creates the package.</w:t>
+      </w:r>
+    </w:p>
+    <w:p>
+      <w:pPr>
+        <w:pStyle w:val="ListParagraph"/>
+        <w:numPr>
+          <w:ilvl w:val="0"/>
+          <w:numId w:val="1"/>
+        </w:numPr>
+      </w:pPr>
+      <w:r>
+        <w:t>XXND_PARFILES.package_body.sql - creates the package body.</w:t>
+      </w:r>
+    </w:p>
+    <w:p>
+      <w:pPr>
+        <w:pStyle w:val="ListParagraph"/>
+        <w:numPr>
+          <w:ilvl w:val="0"/>
+          <w:numId w:val="1"/>
+        </w:numPr>
+      </w:pPr>
+      <w:r>
+        <w:t xml:space="preserve">Generate_parfiles.sql - runs the procedures in the above package to generate the required parfiles for a full, parallel export of the production database.  </w:t>
+      </w:r>
+      <w:r>
+        <w:t>T</w:t>
+      </w:r>
+      <w:r>
+        <w:t>he following users are exported:</w:t>
       </w:r>
     </w:p>
     <w:p>
@@ -355,11 +310,10 @@
       <w:pPr>
         <w:pStyle w:val="ListParagraph"/>
         <w:numPr>
-          <w:ilvl w:val="0"/>
-          <w:numId w:val="1"/>
-        </w:numPr>
-      </w:pPr>
-      <w:proofErr w:type="spellStart"/>
+          <w:ilvl w:val="1"/>
+          <w:numId w:val="1"/>
+        </w:numPr>
+      </w:pPr>
       <w:r>
         <w:rPr>
           <w:rFonts w:ascii="Courier" w:hAnsi="Courier" w:cs="Courier"/>
@@ -367,9 +321,17 @@
           <w:szCs w:val="20"/>
           <w:lang w:val="en-US"/>
         </w:rPr>
-        <w:t>Drop.package.XXND_PARFILES.sql</w:t>
-      </w:r>
-      <w:proofErr w:type="spellEnd"/>
+        <w:t>Plus any other users who's account status is not "EXPIRED &amp; LOCKED" and which owns objects.</w:t>
+      </w:r>
+    </w:p>
+    <w:p>
+      <w:pPr>
+        <w:pStyle w:val="ListParagraph"/>
+        <w:numPr>
+          <w:ilvl w:val="0"/>
+          <w:numId w:val="1"/>
+        </w:numPr>
+      </w:pPr>
       <w:r>
         <w:rPr>
           <w:rFonts w:ascii="Courier" w:hAnsi="Courier" w:cs="Courier"/>
@@ -377,7 +339,7 @@
           <w:szCs w:val="20"/>
           <w:lang w:val="en-US"/>
         </w:rPr>
-        <w:t xml:space="preserve"> - drops the above package after use.</w:t>
+        <w:t>Drop.package.XXND_PARFILES.sql - drops the above package after use.</w:t>
       </w:r>
     </w:p>
     <w:p>
@@ -401,13 +363,9 @@
           <w:numId w:val="1"/>
         </w:numPr>
       </w:pPr>
-      <w:proofErr w:type="gramStart"/>
-      <w:r>
-        <w:t>cd</w:t>
-      </w:r>
-      <w:proofErr w:type="gramEnd"/>
-      <w:r>
-        <w:t xml:space="preserve"> to a suitable directory on the server where the parameter files will be created.</w:t>
+      <w:r>
+        <w:lastRenderedPageBreak/>
+        <w:t>cd to a suitable directory on the server where the parameter files will be created.</w:t>
       </w:r>
     </w:p>
     <w:p>
@@ -434,14 +392,8 @@
         </w:numPr>
       </w:pPr>
       <w:r>
-        <w:lastRenderedPageBreak/>
-        <w:t xml:space="preserve">Execute the script </w:t>
-      </w:r>
-      <w:proofErr w:type="spellStart"/>
-      <w:r>
-        <w:t>XXND_PARFILES.package.sql</w:t>
-      </w:r>
-      <w:proofErr w:type="spellEnd"/>
+        <w:t>Execute the script XXND_PARFILES.package.sql</w:t>
+      </w:r>
       <w:r>
         <w:t xml:space="preserve"> to create the package.</w:t>
       </w:r>
@@ -455,13 +407,8 @@
         </w:numPr>
       </w:pPr>
       <w:r>
-        <w:t xml:space="preserve">Execute the script </w:t>
-      </w:r>
-      <w:proofErr w:type="spellStart"/>
-      <w:r>
-        <w:t>XXND_PARFILES.package_body.sql</w:t>
-      </w:r>
-      <w:proofErr w:type="spellEnd"/>
+        <w:t>Execute the script XXND_PARFILES.package_body.sql</w:t>
+      </w:r>
       <w:r>
         <w:t xml:space="preserve"> to create the package body.</w:t>
       </w:r>
@@ -475,70 +422,34 @@
         </w:numPr>
       </w:pPr>
       <w:r>
-        <w:t xml:space="preserve">Execute the script </w:t>
-      </w:r>
-      <w:proofErr w:type="spellStart"/>
-      <w:r>
-        <w:t>generate_parfiles</w:t>
-      </w:r>
-      <w:proofErr w:type="spellEnd"/>
-      <w:r>
-        <w:t>. You should be prompted for a location for the '</w:t>
-      </w:r>
-      <w:proofErr w:type="spellStart"/>
+        <w:t>Execute the script generate_parfiles. You should be prompted for a location for the '</w:t>
+      </w:r>
       <w:r>
         <w:rPr>
           <w:i/>
         </w:rPr>
         <w:t>Output_directory_for_dumpfiles</w:t>
       </w:r>
-      <w:proofErr w:type="spellEnd"/>
-      <w:r>
-        <w:t xml:space="preserve">' - enter the location where the </w:t>
-      </w:r>
-      <w:proofErr w:type="spellStart"/>
-      <w:r>
-        <w:t>exp</w:t>
-      </w:r>
-      <w:proofErr w:type="spellEnd"/>
-      <w:r>
-        <w:t xml:space="preserve"> process will create the </w:t>
-      </w:r>
-      <w:proofErr w:type="spellStart"/>
-      <w:r>
-        <w:t>dumpfiles</w:t>
-      </w:r>
-      <w:proofErr w:type="spellEnd"/>
-      <w:r>
-        <w:t xml:space="preserve"> and </w:t>
-      </w:r>
-      <w:proofErr w:type="spellStart"/>
-      <w:r>
-        <w:t>logfiles</w:t>
-      </w:r>
-      <w:proofErr w:type="spellEnd"/>
-      <w:r>
-        <w:t xml:space="preserve">. All the generated </w:t>
-      </w:r>
-      <w:proofErr w:type="spellStart"/>
-      <w:r>
-        <w:t>parfiles</w:t>
-      </w:r>
-      <w:proofErr w:type="spellEnd"/>
-      <w:r>
-        <w:t xml:space="preserve"> will use this location for their dump and log files at execution time.</w:t>
-      </w:r>
-    </w:p>
-    <w:p>
-      <w:pPr>
-        <w:pStyle w:val="ListParagraph"/>
-        <w:numPr>
-          <w:ilvl w:val="0"/>
-          <w:numId w:val="1"/>
-        </w:numPr>
-      </w:pPr>
-      <w:r>
-        <w:t>Wait - it takes around 2-3 minutes in testing.</w:t>
+      <w:r>
+        <w:t>' - enter the location where the exp process will create the dumpfiles and logfiles. All the generated parfiles will use this location for their dump and log files at execution time.</w:t>
+      </w:r>
+    </w:p>
+    <w:p>
+      <w:pPr>
+        <w:pStyle w:val="ListParagraph"/>
+        <w:numPr>
+          <w:ilvl w:val="0"/>
+          <w:numId w:val="1"/>
+        </w:numPr>
+      </w:pPr>
+      <w:r>
+        <w:t xml:space="preserve">Wait - it </w:t>
+      </w:r>
+      <w:r>
+        <w:t xml:space="preserve">took </w:t>
+      </w:r>
+      <w:r>
+        <w:t>around 2-3 minutes in testing.</w:t>
       </w:r>
     </w:p>
     <w:p>
@@ -561,25 +472,21 @@
           <w:numId w:val="1"/>
         </w:numPr>
       </w:pPr>
-      <w:proofErr w:type="spellStart"/>
       <w:r>
         <w:t>exp_NOROWS.par</w:t>
       </w:r>
-      <w:proofErr w:type="spellEnd"/>
-    </w:p>
-    <w:p>
-      <w:pPr>
-        <w:pStyle w:val="ListParagraph"/>
-        <w:numPr>
-          <w:ilvl w:val="1"/>
-          <w:numId w:val="1"/>
-        </w:numPr>
-      </w:pPr>
-      <w:proofErr w:type="spellStart"/>
+    </w:p>
+    <w:p>
+      <w:pPr>
+        <w:pStyle w:val="ListParagraph"/>
+        <w:numPr>
+          <w:ilvl w:val="1"/>
+          <w:numId w:val="1"/>
+        </w:numPr>
+      </w:pPr>
       <w:r>
         <w:t>exp_ROWS_NOFCS.par</w:t>
       </w:r>
-      <w:proofErr w:type="spellEnd"/>
     </w:p>
     <w:p>
       <w:pPr>
@@ -697,7 +604,6 @@
       <w:r>
         <w:t xml:space="preserve"> this one will have a table name in </w:t>
       </w:r>
-      <w:proofErr w:type="spellStart"/>
       <w:r>
         <w:t>M</w:t>
       </w:r>
@@ -713,7 +619,6 @@
       <w:r>
         <w:t>D</w:t>
       </w:r>
-      <w:proofErr w:type="spellEnd"/>
       <w:r>
         <w:t xml:space="preserve"> case characters, this is correct. </w:t>
       </w:r>
@@ -735,36 +640,282 @@
       <w:r>
         <w:t xml:space="preserve"> the name will be wrapped in three sets of double quotes. This is also correct. </w:t>
       </w:r>
-      <w:bookmarkStart w:id="0" w:name="_GoBack"/>
       <w:r>
         <w:rPr>
           <w:b/>
         </w:rPr>
         <w:t>Do not adjust</w:t>
       </w:r>
+      <w:r>
+        <w:t>.</w:t>
+      </w:r>
+    </w:p>
+    <w:p>
+      <w:pPr>
+        <w:pStyle w:val="ListParagraph"/>
+        <w:numPr>
+          <w:ilvl w:val="1"/>
+          <w:numId w:val="1"/>
+        </w:numPr>
+      </w:pPr>
+      <w:r>
+        <w:t xml:space="preserve">exp_ROWS_FCS9.par </w:t>
+      </w:r>
+    </w:p>
+    <w:p>
+      <w:pPr>
+        <w:pStyle w:val="ListParagraph"/>
+        <w:numPr>
+          <w:ilvl w:val="0"/>
+          <w:numId w:val="1"/>
+        </w:numPr>
+      </w:pPr>
+      <w:r>
+        <w:t>If happy, the script drop.package.XXND_PARFILES.sql can be run to drop the package.</w:t>
+      </w:r>
+    </w:p>
+    <w:p>
+      <w:pPr>
+        <w:pStyle w:val="Heading2"/>
+      </w:pPr>
+      <w:r>
+        <w:t>Running the Exports</w:t>
+      </w:r>
+    </w:p>
+    <w:p>
+      <w:r>
+        <w:t>The generated parameter files should be used as follows to run the parallel exports:</w:t>
+      </w:r>
+    </w:p>
+    <w:p>
+      <w:pPr>
+        <w:pStyle w:val="ListParagraph"/>
+        <w:numPr>
+          <w:ilvl w:val="0"/>
+          <w:numId w:val="1"/>
+        </w:numPr>
+      </w:pPr>
+      <w:r>
+        <w:t>cd to a suitable location on the server.</w:t>
+      </w:r>
+    </w:p>
+    <w:p>
+      <w:pPr>
+        <w:pStyle w:val="ListParagraph"/>
+        <w:numPr>
+          <w:ilvl w:val="0"/>
+          <w:numId w:val="1"/>
+        </w:numPr>
+      </w:pPr>
+      <w:r>
+        <w:t>Set the Oracle environment as normal.</w:t>
+      </w:r>
+    </w:p>
+    <w:p>
+      <w:pPr>
+        <w:pStyle w:val="ListParagraph"/>
+        <w:numPr>
+          <w:ilvl w:val="0"/>
+          <w:numId w:val="1"/>
+        </w:numPr>
+      </w:pPr>
+      <w:r>
+        <w:t>Run the NOROWS export first:</w:t>
+      </w:r>
+    </w:p>
+    <w:p>
+      <w:pPr>
+        <w:pStyle w:val="ListParagraph"/>
+        <w:numPr>
+          <w:ilvl w:val="1"/>
+          <w:numId w:val="1"/>
+        </w:numPr>
+      </w:pPr>
+      <w:r>
+        <w:t>exp sys/password parfile=exp_NOROWS.par</w:t>
+      </w:r>
+    </w:p>
+    <w:p>
+      <w:pPr>
+        <w:pStyle w:val="ListParagraph"/>
+        <w:numPr>
+          <w:ilvl w:val="0"/>
+          <w:numId w:val="1"/>
+        </w:numPr>
+      </w:pPr>
+      <w:r>
+        <w:t>Run the remaining exports in parallel, in Unix background mode:</w:t>
+      </w:r>
+    </w:p>
+    <w:p>
+      <w:pPr>
+        <w:pStyle w:val="ListParagraph"/>
+        <w:numPr>
+          <w:ilvl w:val="1"/>
+          <w:numId w:val="1"/>
+        </w:numPr>
+      </w:pPr>
+      <w:r>
+        <w:t>exp sys/password parfile=exp_NOFCS.par &amp;</w:t>
+      </w:r>
+    </w:p>
+    <w:p>
+      <w:pPr>
+        <w:pStyle w:val="ListParagraph"/>
+        <w:numPr>
+          <w:ilvl w:val="1"/>
+          <w:numId w:val="1"/>
+        </w:numPr>
+      </w:pPr>
+      <w:r>
+        <w:t>exp sys/password parfile=exp_FCS1.par &amp;</w:t>
+      </w:r>
+    </w:p>
+    <w:p>
+      <w:pPr>
+        <w:pStyle w:val="ListParagraph"/>
+        <w:numPr>
+          <w:ilvl w:val="1"/>
+          <w:numId w:val="1"/>
+        </w:numPr>
+      </w:pPr>
+      <w:r>
+        <w:t>exp sys/password parfile=exp_FCS2D.par &amp;</w:t>
+      </w:r>
+    </w:p>
+    <w:p>
+      <w:pPr>
+        <w:pStyle w:val="ListParagraph"/>
+        <w:numPr>
+          <w:ilvl w:val="1"/>
+          <w:numId w:val="1"/>
+        </w:numPr>
+      </w:pPr>
+      <w:r>
+        <w:t>exp sys/password parfile=exp_FCS3.par &amp;</w:t>
+      </w:r>
+    </w:p>
+    <w:p>
+      <w:pPr>
+        <w:pStyle w:val="ListParagraph"/>
+        <w:numPr>
+          <w:ilvl w:val="1"/>
+          <w:numId w:val="1"/>
+        </w:numPr>
+      </w:pPr>
+      <w:r>
+        <w:t>exp sys/password parfile=exp_FCS4.par &amp;</w:t>
+      </w:r>
+    </w:p>
+    <w:p>
+      <w:pPr>
+        <w:pStyle w:val="ListParagraph"/>
+        <w:numPr>
+          <w:ilvl w:val="1"/>
+          <w:numId w:val="1"/>
+        </w:numPr>
+      </w:pPr>
+      <w:r>
+        <w:t>exp sys/password parfile=exp_FCS5.par &amp;</w:t>
+      </w:r>
+    </w:p>
+    <w:p>
+      <w:pPr>
+        <w:pStyle w:val="ListParagraph"/>
+        <w:numPr>
+          <w:ilvl w:val="1"/>
+          <w:numId w:val="1"/>
+        </w:numPr>
+      </w:pPr>
+      <w:r>
+        <w:t>exp sys/password parfile=exp_FCS6.par &amp;</w:t>
+      </w:r>
+    </w:p>
+    <w:p>
+      <w:pPr>
+        <w:pStyle w:val="ListParagraph"/>
+        <w:numPr>
+          <w:ilvl w:val="1"/>
+          <w:numId w:val="1"/>
+        </w:numPr>
+      </w:pPr>
+      <w:r>
+        <w:t>exp sys/password parfile=exp_FCS7.par &amp;</w:t>
+      </w:r>
+    </w:p>
+    <w:p>
+      <w:pPr>
+        <w:pStyle w:val="ListParagraph"/>
+        <w:numPr>
+          <w:ilvl w:val="1"/>
+          <w:numId w:val="1"/>
+        </w:numPr>
+      </w:pPr>
+      <w:r>
+        <w:t>exp sys/password parfile=exp_FCS8.par &amp;</w:t>
+      </w:r>
+    </w:p>
+    <w:p>
+      <w:pPr>
+        <w:pStyle w:val="ListParagraph"/>
+        <w:numPr>
+          <w:ilvl w:val="1"/>
+          <w:numId w:val="1"/>
+        </w:numPr>
+      </w:pPr>
+      <w:r>
+        <w:t>exp sys/password parfile=exp_FCS</w:t>
+      </w:r>
+      <w:r>
+        <w:t>9</w:t>
+      </w:r>
+      <w:r>
+        <w:t>.par &amp;</w:t>
+      </w:r>
+    </w:p>
+    <w:p>
+      <w:pPr>
+        <w:pStyle w:val="ListParagraph"/>
+        <w:numPr>
+          <w:ilvl w:val="0"/>
+          <w:numId w:val="1"/>
+        </w:numPr>
+      </w:pPr>
+      <w:r>
+        <w:lastRenderedPageBreak/>
+        <w:t>When complete, the log</w:t>
+      </w:r>
+      <w:r>
+        <w:t xml:space="preserve"> </w:t>
+      </w:r>
+      <w:bookmarkStart w:id="0" w:name="_GoBack"/>
       <w:bookmarkEnd w:id="0"/>
       <w:r>
-        <w:t>.</w:t>
-      </w:r>
-    </w:p>
-    <w:p>
-      <w:pPr>
-        <w:pStyle w:val="ListParagraph"/>
-        <w:numPr>
-          <w:ilvl w:val="0"/>
-          <w:numId w:val="1"/>
-        </w:numPr>
-      </w:pPr>
-      <w:r>
-        <w:t xml:space="preserve">If happy, the script </w:t>
-      </w:r>
-      <w:proofErr w:type="spellStart"/>
-      <w:r>
-        <w:t>drop.package.XXND_PARFILES.sql</w:t>
-      </w:r>
-      <w:proofErr w:type="spellEnd"/>
-      <w:r>
-        <w:t xml:space="preserve"> can be run to drop the package.</w:t>
+        <w:t>files should be checked for errors. They are created in the same location as the dump files, and this is the location you were prompted for earlier when generating the parfiles.</w:t>
+      </w:r>
+    </w:p>
+    <w:p>
+      <w:pPr>
+        <w:pStyle w:val="ListParagraph"/>
+        <w:numPr>
+          <w:ilvl w:val="0"/>
+          <w:numId w:val="1"/>
+        </w:numPr>
+      </w:pPr>
+      <w:r>
+        <w:t>Zip up the various dump and log files.</w:t>
+      </w:r>
+    </w:p>
+    <w:p>
+      <w:pPr>
+        <w:pStyle w:val="ListParagraph"/>
+        <w:numPr>
+          <w:ilvl w:val="0"/>
+          <w:numId w:val="1"/>
+        </w:numPr>
+      </w:pPr>
+      <w:r>
+        <w:t>(S)FTP to a suitable location on the Azure servers, or, copy to a location that the Leeds DBA Team can access and we will copy the files to Azure.</w:t>
       </w:r>
     </w:p>
     <w:p>
@@ -772,394 +923,6 @@
         <w:pStyle w:val="Heading2"/>
       </w:pPr>
       <w:r>
-        <w:t>Running the Exports</w:t>
-      </w:r>
-    </w:p>
-    <w:p>
-      <w:r>
-        <w:t>The generated parameter files should be used as follows to run the parallel exports:</w:t>
-      </w:r>
-    </w:p>
-    <w:p>
-      <w:pPr>
-        <w:pStyle w:val="ListParagraph"/>
-        <w:numPr>
-          <w:ilvl w:val="0"/>
-          <w:numId w:val="1"/>
-        </w:numPr>
-      </w:pPr>
-      <w:proofErr w:type="gramStart"/>
-      <w:r>
-        <w:t>cd</w:t>
-      </w:r>
-      <w:proofErr w:type="gramEnd"/>
-      <w:r>
-        <w:t xml:space="preserve"> to a suitable location on the server.</w:t>
-      </w:r>
-    </w:p>
-    <w:p>
-      <w:pPr>
-        <w:pStyle w:val="ListParagraph"/>
-        <w:numPr>
-          <w:ilvl w:val="0"/>
-          <w:numId w:val="1"/>
-        </w:numPr>
-      </w:pPr>
-      <w:r>
-        <w:t>Set the Oracle environment as normal.</w:t>
-      </w:r>
-    </w:p>
-    <w:p>
-      <w:pPr>
-        <w:pStyle w:val="ListParagraph"/>
-        <w:numPr>
-          <w:ilvl w:val="0"/>
-          <w:numId w:val="1"/>
-        </w:numPr>
-      </w:pPr>
-      <w:r>
-        <w:t>Run the NOROWS export first:</w:t>
-      </w:r>
-    </w:p>
-    <w:p>
-      <w:pPr>
-        <w:pStyle w:val="ListParagraph"/>
-        <w:numPr>
-          <w:ilvl w:val="1"/>
-          <w:numId w:val="1"/>
-        </w:numPr>
-      </w:pPr>
-      <w:proofErr w:type="spellStart"/>
-      <w:r>
-        <w:t>exp</w:t>
-      </w:r>
-      <w:proofErr w:type="spellEnd"/>
-      <w:r>
-        <w:t xml:space="preserve"> sys/password </w:t>
-      </w:r>
-      <w:proofErr w:type="spellStart"/>
-      <w:r>
-        <w:t>parfile</w:t>
-      </w:r>
-      <w:proofErr w:type="spellEnd"/>
-      <w:r>
-        <w:t>=</w:t>
-      </w:r>
-      <w:proofErr w:type="spellStart"/>
-      <w:r>
-        <w:t>exp_NOROWS.par</w:t>
-      </w:r>
-      <w:proofErr w:type="spellEnd"/>
-    </w:p>
-    <w:p>
-      <w:pPr>
-        <w:pStyle w:val="ListParagraph"/>
-        <w:numPr>
-          <w:ilvl w:val="0"/>
-          <w:numId w:val="1"/>
-        </w:numPr>
-      </w:pPr>
-      <w:r>
-        <w:t>Run the remaining exports in parallel, in Unix background mode:</w:t>
-      </w:r>
-    </w:p>
-    <w:p>
-      <w:pPr>
-        <w:pStyle w:val="ListParagraph"/>
-        <w:numPr>
-          <w:ilvl w:val="1"/>
-          <w:numId w:val="1"/>
-        </w:numPr>
-      </w:pPr>
-      <w:proofErr w:type="spellStart"/>
-      <w:r>
-        <w:t>exp</w:t>
-      </w:r>
-      <w:proofErr w:type="spellEnd"/>
-      <w:r>
-        <w:t xml:space="preserve"> sys/password </w:t>
-      </w:r>
-      <w:proofErr w:type="spellStart"/>
-      <w:r>
-        <w:t>parfile</w:t>
-      </w:r>
-      <w:proofErr w:type="spellEnd"/>
-      <w:r>
-        <w:t>=</w:t>
-      </w:r>
-      <w:proofErr w:type="spellStart"/>
-      <w:r>
-        <w:t>exp_NOFCS.par</w:t>
-      </w:r>
-      <w:proofErr w:type="spellEnd"/>
-      <w:r>
-        <w:t xml:space="preserve"> &amp;</w:t>
-      </w:r>
-    </w:p>
-    <w:p>
-      <w:pPr>
-        <w:pStyle w:val="ListParagraph"/>
-        <w:numPr>
-          <w:ilvl w:val="1"/>
-          <w:numId w:val="1"/>
-        </w:numPr>
-      </w:pPr>
-      <w:proofErr w:type="spellStart"/>
-      <w:r>
-        <w:t>exp</w:t>
-      </w:r>
-      <w:proofErr w:type="spellEnd"/>
-      <w:r>
-        <w:t xml:space="preserve"> sys/password </w:t>
-      </w:r>
-      <w:proofErr w:type="spellStart"/>
-      <w:r>
-        <w:t>parfile</w:t>
-      </w:r>
-      <w:proofErr w:type="spellEnd"/>
-      <w:r>
-        <w:t>=exp_FCS1.par &amp;</w:t>
-      </w:r>
-    </w:p>
-    <w:p>
-      <w:pPr>
-        <w:pStyle w:val="ListParagraph"/>
-        <w:numPr>
-          <w:ilvl w:val="1"/>
-          <w:numId w:val="1"/>
-        </w:numPr>
-      </w:pPr>
-      <w:proofErr w:type="spellStart"/>
-      <w:r>
-        <w:t>exp</w:t>
-      </w:r>
-      <w:proofErr w:type="spellEnd"/>
-      <w:r>
-        <w:t xml:space="preserve"> sys/password </w:t>
-      </w:r>
-      <w:proofErr w:type="spellStart"/>
-      <w:r>
-        <w:t>parfile</w:t>
-      </w:r>
-      <w:proofErr w:type="spellEnd"/>
-      <w:r>
-        <w:t>=exp_FCS2D.par &amp;</w:t>
-      </w:r>
-    </w:p>
-    <w:p>
-      <w:pPr>
-        <w:pStyle w:val="ListParagraph"/>
-        <w:numPr>
-          <w:ilvl w:val="1"/>
-          <w:numId w:val="1"/>
-        </w:numPr>
-      </w:pPr>
-      <w:proofErr w:type="spellStart"/>
-      <w:r>
-        <w:t>exp</w:t>
-      </w:r>
-      <w:proofErr w:type="spellEnd"/>
-      <w:r>
-        <w:t xml:space="preserve"> sys/password </w:t>
-      </w:r>
-      <w:proofErr w:type="spellStart"/>
-      <w:r>
-        <w:t>parfile</w:t>
-      </w:r>
-      <w:proofErr w:type="spellEnd"/>
-      <w:r>
-        <w:t>=exp_FCS3.par &amp;</w:t>
-      </w:r>
-    </w:p>
-    <w:p>
-      <w:pPr>
-        <w:pStyle w:val="ListParagraph"/>
-        <w:numPr>
-          <w:ilvl w:val="1"/>
-          <w:numId w:val="1"/>
-        </w:numPr>
-      </w:pPr>
-      <w:proofErr w:type="spellStart"/>
-      <w:r>
-        <w:t>exp</w:t>
-      </w:r>
-      <w:proofErr w:type="spellEnd"/>
-      <w:r>
-        <w:t xml:space="preserve"> sys/password </w:t>
-      </w:r>
-      <w:proofErr w:type="spellStart"/>
-      <w:r>
-        <w:t>parfile</w:t>
-      </w:r>
-      <w:proofErr w:type="spellEnd"/>
-      <w:r>
-        <w:t>=exp_FCS4.par &amp;</w:t>
-      </w:r>
-    </w:p>
-    <w:p>
-      <w:pPr>
-        <w:pStyle w:val="ListParagraph"/>
-        <w:numPr>
-          <w:ilvl w:val="1"/>
-          <w:numId w:val="1"/>
-        </w:numPr>
-      </w:pPr>
-      <w:proofErr w:type="spellStart"/>
-      <w:r>
-        <w:t>exp</w:t>
-      </w:r>
-      <w:proofErr w:type="spellEnd"/>
-      <w:r>
-        <w:t xml:space="preserve"> sys/password </w:t>
-      </w:r>
-      <w:proofErr w:type="spellStart"/>
-      <w:r>
-        <w:t>parfile</w:t>
-      </w:r>
-      <w:proofErr w:type="spellEnd"/>
-      <w:r>
-        <w:t>=exp_FCS5.par &amp;</w:t>
-      </w:r>
-    </w:p>
-    <w:p>
-      <w:pPr>
-        <w:pStyle w:val="ListParagraph"/>
-        <w:numPr>
-          <w:ilvl w:val="1"/>
-          <w:numId w:val="1"/>
-        </w:numPr>
-      </w:pPr>
-      <w:proofErr w:type="spellStart"/>
-      <w:r>
-        <w:t>exp</w:t>
-      </w:r>
-      <w:proofErr w:type="spellEnd"/>
-      <w:r>
-        <w:t xml:space="preserve"> sys/password </w:t>
-      </w:r>
-      <w:proofErr w:type="spellStart"/>
-      <w:r>
-        <w:t>parfile</w:t>
-      </w:r>
-      <w:proofErr w:type="spellEnd"/>
-      <w:r>
-        <w:t>=exp_FCS6.par &amp;</w:t>
-      </w:r>
-    </w:p>
-    <w:p>
-      <w:pPr>
-        <w:pStyle w:val="ListParagraph"/>
-        <w:numPr>
-          <w:ilvl w:val="1"/>
-          <w:numId w:val="1"/>
-        </w:numPr>
-      </w:pPr>
-      <w:proofErr w:type="spellStart"/>
-      <w:r>
-        <w:t>exp</w:t>
-      </w:r>
-      <w:proofErr w:type="spellEnd"/>
-      <w:r>
-        <w:t xml:space="preserve"> sys/password </w:t>
-      </w:r>
-      <w:proofErr w:type="spellStart"/>
-      <w:r>
-        <w:t>parfile</w:t>
-      </w:r>
-      <w:proofErr w:type="spellEnd"/>
-      <w:r>
-        <w:t>=exp_FCS7.par &amp;</w:t>
-      </w:r>
-    </w:p>
-    <w:p>
-      <w:pPr>
-        <w:pStyle w:val="ListParagraph"/>
-        <w:numPr>
-          <w:ilvl w:val="1"/>
-          <w:numId w:val="1"/>
-        </w:numPr>
-      </w:pPr>
-      <w:proofErr w:type="spellStart"/>
-      <w:r>
-        <w:t>exp</w:t>
-      </w:r>
-      <w:proofErr w:type="spellEnd"/>
-      <w:r>
-        <w:t xml:space="preserve"> sys/password </w:t>
-      </w:r>
-      <w:proofErr w:type="spellStart"/>
-      <w:r>
-        <w:t>parfile</w:t>
-      </w:r>
-      <w:proofErr w:type="spellEnd"/>
-      <w:r>
-        <w:t>=exp_FCS</w:t>
-      </w:r>
-      <w:r>
-        <w:t>8</w:t>
-      </w:r>
-      <w:r>
-        <w:t>.par &amp;</w:t>
-      </w:r>
-    </w:p>
-    <w:p>
-      <w:pPr>
-        <w:pStyle w:val="ListParagraph"/>
-        <w:numPr>
-          <w:ilvl w:val="0"/>
-          <w:numId w:val="1"/>
-        </w:numPr>
-      </w:pPr>
-      <w:r>
-        <w:t xml:space="preserve">When complete, the </w:t>
-      </w:r>
-      <w:proofErr w:type="spellStart"/>
-      <w:r>
-        <w:t>logfiles</w:t>
-      </w:r>
-      <w:proofErr w:type="spellEnd"/>
-      <w:r>
-        <w:t xml:space="preserve"> should be checked for errors. They are created in the same location as the dump files, and this is the location you were prompted for earlier when generating the </w:t>
-      </w:r>
-      <w:proofErr w:type="spellStart"/>
-      <w:r>
-        <w:t>parfiles</w:t>
-      </w:r>
-      <w:proofErr w:type="spellEnd"/>
-      <w:r>
-        <w:t>.</w:t>
-      </w:r>
-    </w:p>
-    <w:p>
-      <w:pPr>
-        <w:pStyle w:val="ListParagraph"/>
-        <w:numPr>
-          <w:ilvl w:val="0"/>
-          <w:numId w:val="1"/>
-        </w:numPr>
-      </w:pPr>
-      <w:r>
-        <w:t>Zip up the various dump and log files.</w:t>
-      </w:r>
-    </w:p>
-    <w:p>
-      <w:pPr>
-        <w:pStyle w:val="ListParagraph"/>
-        <w:numPr>
-          <w:ilvl w:val="0"/>
-          <w:numId w:val="1"/>
-        </w:numPr>
-      </w:pPr>
-      <w:r>
-        <w:t>(S)FTP to a suitable location on the Azure servers, or, copy to a location that the Leeds DBA Team can access and we will copy the files to Azure.</w:t>
-      </w:r>
-    </w:p>
-    <w:p>
-      <w:pPr>
-        <w:pStyle w:val="Heading2"/>
-      </w:pPr>
-      <w:r>
-        <w:lastRenderedPageBreak/>
         <w:t>Any Questions?</w:t>
       </w:r>
     </w:p>

</xml_diff>